<commit_message>
muestra de respuestas en el frontend correctamente
</commit_message>
<xml_diff>
--- a/proyecto documentado.docx
+++ b/proyecto documentado.docx
@@ -30785,6 +30785,140 @@
           <w:lang w:val="es-CL"/>
         </w:rPr>
       </w:pPr>
+      <w:r>
+        <w:rPr>
+          <w:b/>
+          <w:bCs/>
+          <w:lang w:val="es-CL"/>
+        </w:rPr>
+        <w:t>PASO 5: Implementando Memoria de Conversación (Contexto).</w:t>
+      </w:r>
+    </w:p>
+    <w:p>
+      <w:pPr>
+        <w:rPr>
+          <w:lang w:val="es-CL"/>
+        </w:rPr>
+      </w:pPr>
+      <w:r>
+        <w:rPr>
+          <w:lang w:val="es-CL"/>
+        </w:rPr>
+        <w:t xml:space="preserve">Objetivo: Hacer que el </w:t>
+      </w:r>
+      <w:proofErr w:type="spellStart"/>
+      <w:r>
+        <w:rPr>
+          <w:lang w:val="es-CL"/>
+        </w:rPr>
+        <w:t>chatbot</w:t>
+      </w:r>
+      <w:proofErr w:type="spellEnd"/>
+      <w:r>
+        <w:rPr>
+          <w:lang w:val="es-CL"/>
+        </w:rPr>
+        <w:t xml:space="preserve"> recuerde el contexto de la conversación reciente, para que pueda mantener diálogos más naturales y coherentes.</w:t>
+      </w:r>
+    </w:p>
+    <w:p>
+      <w:pPr>
+        <w:rPr>
+          <w:lang w:val="es-CL"/>
+        </w:rPr>
+      </w:pPr>
+      <w:r>
+        <w:rPr>
+          <w:lang w:val="es-CL"/>
+        </w:rPr>
+        <w:t>Explicación Conceptual</w:t>
+      </w:r>
+    </w:p>
+    <w:p>
+      <w:pPr>
+        <w:rPr>
+          <w:lang w:val="es-CL"/>
+        </w:rPr>
+      </w:pPr>
+      <w:r>
+        <w:rPr>
+          <w:lang w:val="es-CL"/>
+        </w:rPr>
+        <w:t>Hasta ahora, cada mensaje se procesa de forma aislada. Para darle "memoria", necesitamos:</w:t>
+      </w:r>
+    </w:p>
+    <w:p>
+      <w:pPr>
+        <w:numPr>
+          <w:ilvl w:val="0"/>
+          <w:numId w:val="20"/>
+        </w:numPr>
+        <w:rPr>
+          <w:lang w:val="es-CL"/>
+        </w:rPr>
+      </w:pPr>
+      <w:r>
+        <w:rPr>
+          <w:lang w:val="es-CL"/>
+        </w:rPr>
+        <w:t>Almacenar el historial de la conversación.</w:t>
+      </w:r>
+    </w:p>
+    <w:p>
+      <w:pPr>
+        <w:numPr>
+          <w:ilvl w:val="0"/>
+          <w:numId w:val="20"/>
+        </w:numPr>
+        <w:rPr>
+          <w:lang w:val="es-CL"/>
+        </w:rPr>
+      </w:pPr>
+      <w:r>
+        <w:rPr>
+          <w:lang w:val="es-CL"/>
+        </w:rPr>
+        <w:t>Incluir parte de este historial cuando procesemos una nueva pregunta.</w:t>
+      </w:r>
+    </w:p>
+    <w:p>
+      <w:pPr>
+        <w:numPr>
+          <w:ilvl w:val="0"/>
+          <w:numId w:val="20"/>
+        </w:numPr>
+        <w:rPr>
+          <w:lang w:val="es-CL"/>
+        </w:rPr>
+      </w:pPr>
+      <w:r>
+        <w:rPr>
+          <w:lang w:val="es-CL"/>
+        </w:rPr>
+        <w:t>Limitar la cantidad de historia que recordamos para no sobrecargar el sistema.</w:t>
+      </w:r>
+    </w:p>
+    <w:p>
+      <w:pPr>
+        <w:rPr>
+          <w:lang w:val="es-CL"/>
+        </w:rPr>
+      </w:pPr>
+      <w:r>
+        <w:rPr>
+          <w:lang w:val="es-CL"/>
+        </w:rPr>
+        <w:t>Vamos a implementar una memoria de ventana deslizante que recuerde las últimas N interacciones.</w:t>
+      </w:r>
+    </w:p>
+    <w:p>
+      <w:pPr>
+        <w:rPr>
+          <w:b/>
+          <w:bCs/>
+          <w:lang w:val="es-CL"/>
+        </w:rPr>
+      </w:pPr>
     </w:p>
     <w:sectPr>
       <w:pgSz w:w="12240" w:h="15840"/>
@@ -32424,6 +32558,119 @@
     </w:lvl>
   </w:abstractNum>
   <w:abstractNum w:abstractNumId="13" w15:restartNumberingAfterBreak="0">
+    <w:nsid w:val="51B135A5"/>
+    <w:multiLevelType w:val="multilevel"/>
+    <w:tmpl w:val="5E0E97AC"/>
+    <w:lvl w:ilvl="0">
+      <w:start w:val="1"/>
+      <w:numFmt w:val="decimal"/>
+      <w:lvlText w:val="%1."/>
+      <w:lvlJc w:val="left"/>
+      <w:pPr>
+        <w:tabs>
+          <w:tab w:val="num" w:pos="720"/>
+        </w:tabs>
+        <w:ind w:left="720" w:hanging="360"/>
+      </w:pPr>
+    </w:lvl>
+    <w:lvl w:ilvl="1" w:tentative="1">
+      <w:start w:val="1"/>
+      <w:numFmt w:val="decimal"/>
+      <w:lvlText w:val="%2."/>
+      <w:lvlJc w:val="left"/>
+      <w:pPr>
+        <w:tabs>
+          <w:tab w:val="num" w:pos="1440"/>
+        </w:tabs>
+        <w:ind w:left="1440" w:hanging="360"/>
+      </w:pPr>
+    </w:lvl>
+    <w:lvl w:ilvl="2" w:tentative="1">
+      <w:start w:val="1"/>
+      <w:numFmt w:val="decimal"/>
+      <w:lvlText w:val="%3."/>
+      <w:lvlJc w:val="left"/>
+      <w:pPr>
+        <w:tabs>
+          <w:tab w:val="num" w:pos="2160"/>
+        </w:tabs>
+        <w:ind w:left="2160" w:hanging="360"/>
+      </w:pPr>
+    </w:lvl>
+    <w:lvl w:ilvl="3" w:tentative="1">
+      <w:start w:val="1"/>
+      <w:numFmt w:val="decimal"/>
+      <w:lvlText w:val="%4."/>
+      <w:lvlJc w:val="left"/>
+      <w:pPr>
+        <w:tabs>
+          <w:tab w:val="num" w:pos="2880"/>
+        </w:tabs>
+        <w:ind w:left="2880" w:hanging="360"/>
+      </w:pPr>
+    </w:lvl>
+    <w:lvl w:ilvl="4" w:tentative="1">
+      <w:start w:val="1"/>
+      <w:numFmt w:val="decimal"/>
+      <w:lvlText w:val="%5."/>
+      <w:lvlJc w:val="left"/>
+      <w:pPr>
+        <w:tabs>
+          <w:tab w:val="num" w:pos="3600"/>
+        </w:tabs>
+        <w:ind w:left="3600" w:hanging="360"/>
+      </w:pPr>
+    </w:lvl>
+    <w:lvl w:ilvl="5" w:tentative="1">
+      <w:start w:val="1"/>
+      <w:numFmt w:val="decimal"/>
+      <w:lvlText w:val="%6."/>
+      <w:lvlJc w:val="left"/>
+      <w:pPr>
+        <w:tabs>
+          <w:tab w:val="num" w:pos="4320"/>
+        </w:tabs>
+        <w:ind w:left="4320" w:hanging="360"/>
+      </w:pPr>
+    </w:lvl>
+    <w:lvl w:ilvl="6" w:tentative="1">
+      <w:start w:val="1"/>
+      <w:numFmt w:val="decimal"/>
+      <w:lvlText w:val="%7."/>
+      <w:lvlJc w:val="left"/>
+      <w:pPr>
+        <w:tabs>
+          <w:tab w:val="num" w:pos="5040"/>
+        </w:tabs>
+        <w:ind w:left="5040" w:hanging="360"/>
+      </w:pPr>
+    </w:lvl>
+    <w:lvl w:ilvl="7" w:tentative="1">
+      <w:start w:val="1"/>
+      <w:numFmt w:val="decimal"/>
+      <w:lvlText w:val="%8."/>
+      <w:lvlJc w:val="left"/>
+      <w:pPr>
+        <w:tabs>
+          <w:tab w:val="num" w:pos="5760"/>
+        </w:tabs>
+        <w:ind w:left="5760" w:hanging="360"/>
+      </w:pPr>
+    </w:lvl>
+    <w:lvl w:ilvl="8" w:tentative="1">
+      <w:start w:val="1"/>
+      <w:numFmt w:val="decimal"/>
+      <w:lvlText w:val="%9."/>
+      <w:lvlJc w:val="left"/>
+      <w:pPr>
+        <w:tabs>
+          <w:tab w:val="num" w:pos="6480"/>
+        </w:tabs>
+        <w:ind w:left="6480" w:hanging="360"/>
+      </w:pPr>
+    </w:lvl>
+  </w:abstractNum>
+  <w:abstractNum w:abstractNumId="14" w15:restartNumberingAfterBreak="0">
     <w:nsid w:val="67F442A9"/>
     <w:multiLevelType w:val="multilevel"/>
     <w:tmpl w:val="03EA741A"/>
@@ -32536,7 +32783,7 @@
       </w:pPr>
     </w:lvl>
   </w:abstractNum>
-  <w:abstractNum w:abstractNumId="14" w15:restartNumberingAfterBreak="0">
+  <w:abstractNum w:abstractNumId="15" w15:restartNumberingAfterBreak="0">
     <w:nsid w:val="6D121443"/>
     <w:multiLevelType w:val="multilevel"/>
     <w:tmpl w:val="1F34950E"/>
@@ -32685,7 +32932,7 @@
       </w:rPr>
     </w:lvl>
   </w:abstractNum>
-  <w:abstractNum w:abstractNumId="15" w15:restartNumberingAfterBreak="0">
+  <w:abstractNum w:abstractNumId="16" w15:restartNumberingAfterBreak="0">
     <w:nsid w:val="74E0776D"/>
     <w:multiLevelType w:val="multilevel"/>
     <w:tmpl w:val="CDE69864"/>
@@ -32834,7 +33081,7 @@
       </w:rPr>
     </w:lvl>
   </w:abstractNum>
-  <w:abstractNum w:abstractNumId="16" w15:restartNumberingAfterBreak="0">
+  <w:abstractNum w:abstractNumId="17" w15:restartNumberingAfterBreak="0">
     <w:nsid w:val="75FC2864"/>
     <w:multiLevelType w:val="multilevel"/>
     <w:tmpl w:val="7D7459D4"/>
@@ -32947,7 +33194,7 @@
       </w:pPr>
     </w:lvl>
   </w:abstractNum>
-  <w:abstractNum w:abstractNumId="17" w15:restartNumberingAfterBreak="0">
+  <w:abstractNum w:abstractNumId="18" w15:restartNumberingAfterBreak="0">
     <w:nsid w:val="763F2433"/>
     <w:multiLevelType w:val="multilevel"/>
     <w:tmpl w:val="04D4B502"/>
@@ -33060,7 +33307,7 @@
       </w:pPr>
     </w:lvl>
   </w:abstractNum>
-  <w:abstractNum w:abstractNumId="18" w15:restartNumberingAfterBreak="0">
+  <w:abstractNum w:abstractNumId="19" w15:restartNumberingAfterBreak="0">
     <w:nsid w:val="7D4C164D"/>
     <w:multiLevelType w:val="multilevel"/>
     <w:tmpl w:val="59D00CE4"/>
@@ -33174,13 +33421,13 @@
     </w:lvl>
   </w:abstractNum>
   <w:num w:numId="1" w16cid:durableId="998733566">
-    <w:abstractNumId w:val="16"/>
+    <w:abstractNumId w:val="17"/>
   </w:num>
   <w:num w:numId="2" w16cid:durableId="1952936916">
     <w:abstractNumId w:val="12"/>
   </w:num>
   <w:num w:numId="3" w16cid:durableId="1650940526">
-    <w:abstractNumId w:val="14"/>
+    <w:abstractNumId w:val="15"/>
   </w:num>
   <w:num w:numId="4" w16cid:durableId="146481032">
     <w:abstractNumId w:val="1"/>
@@ -33192,10 +33439,10 @@
     <w:abstractNumId w:val="11"/>
   </w:num>
   <w:num w:numId="7" w16cid:durableId="1355957047">
-    <w:abstractNumId w:val="15"/>
+    <w:abstractNumId w:val="16"/>
   </w:num>
   <w:num w:numId="8" w16cid:durableId="1429305002">
-    <w:abstractNumId w:val="13"/>
+    <w:abstractNumId w:val="14"/>
   </w:num>
   <w:num w:numId="9" w16cid:durableId="529802337">
     <w:abstractNumId w:val="6"/>
@@ -33213,7 +33460,7 @@
     <w:abstractNumId w:val="2"/>
   </w:num>
   <w:num w:numId="14" w16cid:durableId="1120303800">
-    <w:abstractNumId w:val="17"/>
+    <w:abstractNumId w:val="18"/>
   </w:num>
   <w:num w:numId="15" w16cid:durableId="1228496111">
     <w:abstractNumId w:val="8"/>
@@ -33228,7 +33475,10 @@
     <w:abstractNumId w:val="7"/>
   </w:num>
   <w:num w:numId="19" w16cid:durableId="1845434833">
-    <w:abstractNumId w:val="18"/>
+    <w:abstractNumId w:val="19"/>
+  </w:num>
+  <w:num w:numId="20" w16cid:durableId="502815261">
+    <w:abstractNumId w:val="13"/>
   </w:num>
 </w:numbering>
 </file>

</xml_diff>